<commit_message>
Updated the home - Work Log
</commit_message>
<xml_diff>
--- a/Implementation/home - Work Log.docx
+++ b/Implementation/home - Work Log.docx
@@ -1012,6 +1012,8 @@
               <w:jc w:val="right"/>
               <w:rPr>
                 <w:rFonts w:ascii="Avenir LT Std 45 Book" w:hAnsi="Avenir LT Std 45 Book"/>
+                <w:sz w:val="20"/>
+                <w:szCs w:val="20"/>
               </w:rPr>
             </w:pPr>
             <w:r>
@@ -1111,6 +1113,8 @@
               <w:jc w:val="right"/>
               <w:rPr>
                 <w:rFonts w:ascii="Avenir LT Std 45 Book" w:hAnsi="Avenir LT Std 45 Book"/>
+                <w:sz w:val="20"/>
+                <w:szCs w:val="20"/>
               </w:rPr>
             </w:pPr>
             <w:r>
@@ -1182,6 +1186,8 @@
               <w:jc w:val="right"/>
               <w:rPr>
                 <w:rFonts w:ascii="Avenir LT Std 45 Book" w:hAnsi="Avenir LT Std 45 Book"/>
+                <w:sz w:val="20"/>
+                <w:szCs w:val="20"/>
               </w:rPr>
             </w:pPr>
             <w:r>
@@ -1225,6 +1231,8 @@
               <w:jc w:val="right"/>
               <w:rPr>
                 <w:rFonts w:ascii="Avenir LT Std 45 Book" w:hAnsi="Avenir LT Std 45 Book"/>
+                <w:sz w:val="20"/>
+                <w:szCs w:val="20"/>
               </w:rPr>
             </w:pPr>
             <w:r>
@@ -1262,6 +1270,12 @@
                 <w:rFonts w:ascii="Avenir LT Std 45 Book" w:hAnsi="Avenir LT Std 45 Book"/>
               </w:rPr>
             </w:pPr>
+            <w:r>
+              <w:rPr>
+                <w:rFonts w:ascii="Avenir LT Std 45 Book" w:hAnsi="Avenir LT Std 45 Book"/>
+              </w:rPr>
+              <w:t xml:space="preserve">Added ½ of the models </w:t>
+            </w:r>
           </w:p>
         </w:tc>
         <w:tc>
@@ -1318,8 +1332,18 @@
               <w:jc w:val="right"/>
               <w:rPr>
                 <w:rFonts w:ascii="Avenir LT Std 45 Book" w:hAnsi="Avenir LT Std 45 Book"/>
-              </w:rPr>
-            </w:pPr>
+                <w:sz w:val="20"/>
+                <w:szCs w:val="20"/>
+              </w:rPr>
+            </w:pPr>
+            <w:r>
+              <w:rPr>
+                <w:rFonts w:ascii="Avenir LT Std 45 Book" w:hAnsi="Avenir LT Std 45 Book"/>
+                <w:sz w:val="20"/>
+                <w:szCs w:val="20"/>
+              </w:rPr>
+              <w:t>3/4/18</w:t>
+            </w:r>
           </w:p>
         </w:tc>
         <w:tc>
@@ -1344,8 +1368,18 @@
               <w:jc w:val="right"/>
               <w:rPr>
                 <w:rFonts w:ascii="Avenir LT Std 45 Book" w:hAnsi="Avenir LT Std 45 Book"/>
-              </w:rPr>
-            </w:pPr>
+                <w:sz w:val="20"/>
+                <w:szCs w:val="20"/>
+              </w:rPr>
+            </w:pPr>
+            <w:r>
+              <w:rPr>
+                <w:rFonts w:ascii="Avenir LT Std 45 Book" w:hAnsi="Avenir LT Std 45 Book"/>
+                <w:sz w:val="20"/>
+                <w:szCs w:val="20"/>
+              </w:rPr>
+              <w:t>130</w:t>
+            </w:r>
           </w:p>
         </w:tc>
       </w:tr>
@@ -1378,6 +1412,8 @@
               <w:jc w:val="right"/>
               <w:rPr>
                 <w:rFonts w:ascii="Avenir LT Std 45 Book" w:hAnsi="Avenir LT Std 45 Book"/>
+                <w:sz w:val="20"/>
+                <w:szCs w:val="20"/>
               </w:rPr>
             </w:pPr>
             <w:r>
@@ -1415,6 +1451,12 @@
                 <w:rFonts w:ascii="Avenir LT Std 45 Book" w:hAnsi="Avenir LT Std 45 Book"/>
               </w:rPr>
             </w:pPr>
+            <w:r>
+              <w:rPr>
+                <w:rFonts w:ascii="Avenir LT Std 45 Book" w:hAnsi="Avenir LT Std 45 Book"/>
+              </w:rPr>
+              <w:t xml:space="preserve">Migrated them to the database </w:t>
+            </w:r>
           </w:p>
         </w:tc>
         <w:tc>
@@ -1471,8 +1513,18 @@
               <w:jc w:val="right"/>
               <w:rPr>
                 <w:rFonts w:ascii="Avenir LT Std 45 Book" w:hAnsi="Avenir LT Std 45 Book"/>
-              </w:rPr>
-            </w:pPr>
+                <w:sz w:val="20"/>
+                <w:szCs w:val="20"/>
+              </w:rPr>
+            </w:pPr>
+            <w:r>
+              <w:rPr>
+                <w:rFonts w:ascii="Avenir LT Std 45 Book" w:hAnsi="Avenir LT Std 45 Book"/>
+                <w:sz w:val="20"/>
+                <w:szCs w:val="20"/>
+              </w:rPr>
+              <w:t>3/4/18</w:t>
+            </w:r>
           </w:p>
         </w:tc>
         <w:tc>
@@ -1497,8 +1549,18 @@
               <w:jc w:val="right"/>
               <w:rPr>
                 <w:rFonts w:ascii="Avenir LT Std 45 Book" w:hAnsi="Avenir LT Std 45 Book"/>
-              </w:rPr>
-            </w:pPr>
+                <w:sz w:val="20"/>
+                <w:szCs w:val="20"/>
+              </w:rPr>
+            </w:pPr>
+            <w:r>
+              <w:rPr>
+                <w:rFonts w:ascii="Avenir LT Std 45 Book" w:hAnsi="Avenir LT Std 45 Book"/>
+                <w:sz w:val="20"/>
+                <w:szCs w:val="20"/>
+              </w:rPr>
+              <w:t>8</w:t>
+            </w:r>
           </w:p>
         </w:tc>
       </w:tr>
@@ -1531,6 +1593,8 @@
               <w:jc w:val="right"/>
               <w:rPr>
                 <w:rFonts w:ascii="Avenir LT Std 45 Book" w:hAnsi="Avenir LT Std 45 Book"/>
+                <w:sz w:val="20"/>
+                <w:szCs w:val="20"/>
               </w:rPr>
             </w:pPr>
             <w:r>
@@ -1568,6 +1632,8 @@
                 <w:rFonts w:ascii="Avenir LT Std 45 Book" w:hAnsi="Avenir LT Std 45 Book"/>
               </w:rPr>
             </w:pPr>
+            <w:bookmarkStart w:id="4" w:name="_GoBack"/>
+            <w:bookmarkEnd w:id="4"/>
           </w:p>
         </w:tc>
         <w:tc>
@@ -1624,6 +1690,8 @@
               <w:jc w:val="right"/>
               <w:rPr>
                 <w:rFonts w:ascii="Avenir LT Std 45 Book" w:hAnsi="Avenir LT Std 45 Book"/>
+                <w:sz w:val="20"/>
+                <w:szCs w:val="20"/>
               </w:rPr>
             </w:pPr>
           </w:p>
@@ -1650,6 +1718,8 @@
               <w:jc w:val="right"/>
               <w:rPr>
                 <w:rFonts w:ascii="Avenir LT Std 45 Book" w:hAnsi="Avenir LT Std 45 Book"/>
+                <w:sz w:val="20"/>
+                <w:szCs w:val="20"/>
               </w:rPr>
             </w:pPr>
           </w:p>
@@ -1684,6 +1754,8 @@
               <w:jc w:val="right"/>
               <w:rPr>
                 <w:rFonts w:ascii="Avenir LT Std 45 Book" w:hAnsi="Avenir LT Std 45 Book"/>
+                <w:sz w:val="20"/>
+                <w:szCs w:val="20"/>
               </w:rPr>
             </w:pPr>
             <w:r>
@@ -1777,6 +1849,8 @@
               <w:jc w:val="right"/>
               <w:rPr>
                 <w:rFonts w:ascii="Avenir LT Std 45 Book" w:hAnsi="Avenir LT Std 45 Book"/>
+                <w:sz w:val="20"/>
+                <w:szCs w:val="20"/>
               </w:rPr>
             </w:pPr>
           </w:p>
@@ -1803,6 +1877,8 @@
               <w:jc w:val="right"/>
               <w:rPr>
                 <w:rFonts w:ascii="Avenir LT Std 45 Book" w:hAnsi="Avenir LT Std 45 Book"/>
+                <w:sz w:val="20"/>
+                <w:szCs w:val="20"/>
               </w:rPr>
             </w:pPr>
           </w:p>
@@ -1837,6 +1913,8 @@
               <w:jc w:val="right"/>
               <w:rPr>
                 <w:rFonts w:ascii="Avenir LT Std 45 Book" w:hAnsi="Avenir LT Std 45 Book"/>
+                <w:sz w:val="20"/>
+                <w:szCs w:val="20"/>
               </w:rPr>
             </w:pPr>
             <w:r>
@@ -1930,6 +2008,8 @@
               <w:jc w:val="right"/>
               <w:rPr>
                 <w:rFonts w:ascii="Avenir LT Std 45 Book" w:hAnsi="Avenir LT Std 45 Book"/>
+                <w:sz w:val="20"/>
+                <w:szCs w:val="20"/>
               </w:rPr>
             </w:pPr>
           </w:p>
@@ -1956,6 +2036,8 @@
               <w:jc w:val="right"/>
               <w:rPr>
                 <w:rFonts w:ascii="Avenir LT Std 45 Book" w:hAnsi="Avenir LT Std 45 Book"/>
+                <w:sz w:val="20"/>
+                <w:szCs w:val="20"/>
               </w:rPr>
             </w:pPr>
           </w:p>
@@ -1990,6 +2072,8 @@
               <w:jc w:val="right"/>
               <w:rPr>
                 <w:rFonts w:ascii="Avenir LT Std 45 Book" w:hAnsi="Avenir LT Std 45 Book"/>
+                <w:sz w:val="20"/>
+                <w:szCs w:val="20"/>
               </w:rPr>
             </w:pPr>
             <w:r>
@@ -2083,6 +2167,8 @@
               <w:jc w:val="right"/>
               <w:rPr>
                 <w:rFonts w:ascii="Avenir LT Std 45 Book" w:hAnsi="Avenir LT Std 45 Book"/>
+                <w:sz w:val="20"/>
+                <w:szCs w:val="20"/>
               </w:rPr>
             </w:pPr>
           </w:p>
@@ -2109,6 +2195,8 @@
               <w:jc w:val="right"/>
               <w:rPr>
                 <w:rFonts w:ascii="Avenir LT Std 45 Book" w:hAnsi="Avenir LT Std 45 Book"/>
+                <w:sz w:val="20"/>
+                <w:szCs w:val="20"/>
               </w:rPr>
             </w:pPr>
           </w:p>
@@ -2143,6 +2231,8 @@
               <w:jc w:val="right"/>
               <w:rPr>
                 <w:rFonts w:ascii="Avenir LT Std 45 Book" w:hAnsi="Avenir LT Std 45 Book"/>
+                <w:sz w:val="20"/>
+                <w:szCs w:val="20"/>
               </w:rPr>
             </w:pPr>
             <w:r>
@@ -2236,6 +2326,8 @@
               <w:jc w:val="right"/>
               <w:rPr>
                 <w:rFonts w:ascii="Avenir LT Std 45 Book" w:hAnsi="Avenir LT Std 45 Book"/>
+                <w:sz w:val="20"/>
+                <w:szCs w:val="20"/>
               </w:rPr>
             </w:pPr>
           </w:p>
@@ -2262,6 +2354,8 @@
               <w:jc w:val="right"/>
               <w:rPr>
                 <w:rFonts w:ascii="Avenir LT Std 45 Book" w:hAnsi="Avenir LT Std 45 Book"/>
+                <w:sz w:val="20"/>
+                <w:szCs w:val="20"/>
               </w:rPr>
             </w:pPr>
           </w:p>
@@ -2296,6 +2390,8 @@
               <w:jc w:val="right"/>
               <w:rPr>
                 <w:rFonts w:ascii="Avenir LT Std 45 Book" w:hAnsi="Avenir LT Std 45 Book"/>
+                <w:sz w:val="20"/>
+                <w:szCs w:val="20"/>
               </w:rPr>
             </w:pPr>
             <w:r>
@@ -2331,6 +2427,7 @@
               <w:rPr>
                 <w:rFonts w:ascii="Avenir LT Std 45 Book" w:hAnsi="Avenir LT Std 45 Book"/>
                 <w:sz w:val="20"/>
+                <w:szCs w:val="20"/>
               </w:rPr>
             </w:pPr>
           </w:p>
@@ -2357,12 +2454,14 @@
               <w:rPr>
                 <w:rFonts w:ascii="Avenir LT Std 45 Book" w:hAnsi="Avenir LT Std 45 Book"/>
                 <w:sz w:val="20"/>
-              </w:rPr>
-            </w:pPr>
-            <w:r>
-              <w:rPr>
-                <w:rFonts w:ascii="Avenir LT Std 45 Book" w:hAnsi="Avenir LT Std 45 Book"/>
-                <w:sz w:val="20"/>
+                <w:szCs w:val="20"/>
+              </w:rPr>
+            </w:pPr>
+            <w:r>
+              <w:rPr>
+                <w:rFonts w:ascii="Avenir LT Std 45 Book" w:hAnsi="Avenir LT Std 45 Book"/>
+                <w:sz w:val="20"/>
+                <w:szCs w:val="20"/>
               </w:rPr>
               <w:t>Aidan Marshall</w:t>
             </w:r>
@@ -2391,6 +2490,7 @@
               <w:rPr>
                 <w:rFonts w:ascii="Avenir LT Std 45 Book" w:hAnsi="Avenir LT Std 45 Book"/>
                 <w:sz w:val="20"/>
+                <w:szCs w:val="20"/>
               </w:rPr>
             </w:pPr>
           </w:p>
@@ -2418,6 +2518,7 @@
               <w:rPr>
                 <w:rFonts w:ascii="Avenir LT Std 45 Book" w:hAnsi="Avenir LT Std 45 Book"/>
                 <w:sz w:val="20"/>
+                <w:szCs w:val="20"/>
               </w:rPr>
             </w:pPr>
           </w:p>
@@ -2452,6 +2553,8 @@
               <w:jc w:val="right"/>
               <w:rPr>
                 <w:rFonts w:ascii="Avenir LT Std 45 Book" w:hAnsi="Avenir LT Std 45 Book"/>
+                <w:sz w:val="20"/>
+                <w:szCs w:val="20"/>
               </w:rPr>
             </w:pPr>
             <w:r>
@@ -2487,6 +2590,7 @@
               <w:rPr>
                 <w:rFonts w:ascii="Avenir LT Std 45 Book" w:hAnsi="Avenir LT Std 45 Book"/>
                 <w:sz w:val="20"/>
+                <w:szCs w:val="20"/>
               </w:rPr>
             </w:pPr>
           </w:p>
@@ -2513,12 +2617,14 @@
               <w:rPr>
                 <w:rFonts w:ascii="Avenir LT Std 45 Book" w:hAnsi="Avenir LT Std 45 Book"/>
                 <w:sz w:val="20"/>
-              </w:rPr>
-            </w:pPr>
-            <w:r>
-              <w:rPr>
-                <w:rFonts w:ascii="Avenir LT Std 45 Book" w:hAnsi="Avenir LT Std 45 Book"/>
-                <w:sz w:val="20"/>
+                <w:szCs w:val="20"/>
+              </w:rPr>
+            </w:pPr>
+            <w:r>
+              <w:rPr>
+                <w:rFonts w:ascii="Avenir LT Std 45 Book" w:hAnsi="Avenir LT Std 45 Book"/>
+                <w:sz w:val="20"/>
+                <w:szCs w:val="20"/>
               </w:rPr>
               <w:t>Aidan Marshall</w:t>
             </w:r>
@@ -2547,6 +2653,7 @@
               <w:rPr>
                 <w:rFonts w:ascii="Avenir LT Std 45 Book" w:hAnsi="Avenir LT Std 45 Book"/>
                 <w:sz w:val="20"/>
+                <w:szCs w:val="20"/>
               </w:rPr>
             </w:pPr>
           </w:p>
@@ -2574,6 +2681,7 @@
               <w:rPr>
                 <w:rFonts w:ascii="Avenir LT Std 45 Book" w:hAnsi="Avenir LT Std 45 Book"/>
                 <w:sz w:val="20"/>
+                <w:szCs w:val="20"/>
               </w:rPr>
             </w:pPr>
           </w:p>
@@ -2681,12 +2789,14 @@
               <w:rPr>
                 <w:rFonts w:ascii="Avenir LT Std 45 Book" w:hAnsi="Avenir LT Std 45 Book"/>
                 <w:sz w:val="20"/>
-              </w:rPr>
-            </w:pPr>
-            <w:r>
-              <w:rPr>
-                <w:rFonts w:ascii="Avenir LT Std 45 Book" w:hAnsi="Avenir LT Std 45 Book"/>
-                <w:sz w:val="20"/>
+                <w:szCs w:val="20"/>
+              </w:rPr>
+            </w:pPr>
+            <w:r>
+              <w:rPr>
+                <w:rFonts w:ascii="Avenir LT Std 45 Book" w:hAnsi="Avenir LT Std 45 Book"/>
+                <w:sz w:val="20"/>
+                <w:szCs w:val="20"/>
               </w:rPr>
               <w:t>Aidan Marshall</w:t>
             </w:r>
@@ -2715,6 +2825,7 @@
               <w:rPr>
                 <w:rFonts w:ascii="Avenir LT Std 45 Book" w:hAnsi="Avenir LT Std 45 Book"/>
                 <w:sz w:val="20"/>
+                <w:szCs w:val="20"/>
               </w:rPr>
             </w:pPr>
           </w:p>
@@ -2742,6 +2853,7 @@
               <w:rPr>
                 <w:rFonts w:ascii="Avenir LT Std 45 Book" w:hAnsi="Avenir LT Std 45 Book"/>
                 <w:sz w:val="20"/>
+                <w:szCs w:val="20"/>
               </w:rPr>
             </w:pPr>
           </w:p>
@@ -2839,12 +2951,14 @@
               <w:rPr>
                 <w:rFonts w:ascii="Avenir LT Std 45 Book" w:hAnsi="Avenir LT Std 45 Book"/>
                 <w:sz w:val="20"/>
-              </w:rPr>
-            </w:pPr>
-            <w:r>
-              <w:rPr>
-                <w:rFonts w:ascii="Avenir LT Std 45 Book" w:hAnsi="Avenir LT Std 45 Book"/>
-                <w:sz w:val="20"/>
+                <w:szCs w:val="20"/>
+              </w:rPr>
+            </w:pPr>
+            <w:r>
+              <w:rPr>
+                <w:rFonts w:ascii="Avenir LT Std 45 Book" w:hAnsi="Avenir LT Std 45 Book"/>
+                <w:sz w:val="20"/>
+                <w:szCs w:val="20"/>
               </w:rPr>
               <w:t>Aidan Marshall</w:t>
             </w:r>
@@ -2873,6 +2987,7 @@
               <w:rPr>
                 <w:rFonts w:ascii="Avenir LT Std 45 Book" w:hAnsi="Avenir LT Std 45 Book"/>
                 <w:sz w:val="20"/>
+                <w:szCs w:val="20"/>
               </w:rPr>
             </w:pPr>
           </w:p>
@@ -2900,6 +3015,7 @@
               <w:rPr>
                 <w:rFonts w:ascii="Avenir LT Std 45 Book" w:hAnsi="Avenir LT Std 45 Book"/>
                 <w:sz w:val="20"/>
+                <w:szCs w:val="20"/>
               </w:rPr>
             </w:pPr>
           </w:p>
@@ -2997,12 +3113,14 @@
               <w:rPr>
                 <w:rFonts w:ascii="Avenir LT Std 45 Book" w:hAnsi="Avenir LT Std 45 Book"/>
                 <w:sz w:val="20"/>
-              </w:rPr>
-            </w:pPr>
-            <w:r>
-              <w:rPr>
-                <w:rFonts w:ascii="Avenir LT Std 45 Book" w:hAnsi="Avenir LT Std 45 Book"/>
-                <w:sz w:val="20"/>
+                <w:szCs w:val="20"/>
+              </w:rPr>
+            </w:pPr>
+            <w:r>
+              <w:rPr>
+                <w:rFonts w:ascii="Avenir LT Std 45 Book" w:hAnsi="Avenir LT Std 45 Book"/>
+                <w:sz w:val="20"/>
+                <w:szCs w:val="20"/>
               </w:rPr>
               <w:t>Aidan Marshall</w:t>
             </w:r>
@@ -3031,6 +3149,7 @@
               <w:rPr>
                 <w:rFonts w:ascii="Avenir LT Std 45 Book" w:hAnsi="Avenir LT Std 45 Book"/>
                 <w:sz w:val="20"/>
+                <w:szCs w:val="20"/>
               </w:rPr>
             </w:pPr>
           </w:p>
@@ -3058,6 +3177,7 @@
               <w:rPr>
                 <w:rFonts w:ascii="Avenir LT Std 45 Book" w:hAnsi="Avenir LT Std 45 Book"/>
                 <w:sz w:val="20"/>
+                <w:szCs w:val="20"/>
               </w:rPr>
             </w:pPr>
           </w:p>
@@ -3165,12 +3285,14 @@
               <w:rPr>
                 <w:rFonts w:ascii="Avenir LT Std 45 Book" w:hAnsi="Avenir LT Std 45 Book"/>
                 <w:sz w:val="20"/>
-              </w:rPr>
-            </w:pPr>
-            <w:r>
-              <w:rPr>
-                <w:rFonts w:ascii="Avenir LT Std 45 Book" w:hAnsi="Avenir LT Std 45 Book"/>
-                <w:sz w:val="20"/>
+                <w:szCs w:val="20"/>
+              </w:rPr>
+            </w:pPr>
+            <w:r>
+              <w:rPr>
+                <w:rFonts w:ascii="Avenir LT Std 45 Book" w:hAnsi="Avenir LT Std 45 Book"/>
+                <w:sz w:val="20"/>
+                <w:szCs w:val="20"/>
               </w:rPr>
               <w:t>Aidan Marshall</w:t>
             </w:r>
@@ -3199,6 +3321,7 @@
               <w:rPr>
                 <w:rFonts w:ascii="Avenir LT Std 45 Book" w:hAnsi="Avenir LT Std 45 Book"/>
                 <w:sz w:val="20"/>
+                <w:szCs w:val="20"/>
               </w:rPr>
             </w:pPr>
           </w:p>
@@ -3226,6 +3349,7 @@
               <w:rPr>
                 <w:rFonts w:ascii="Avenir LT Std 45 Book" w:hAnsi="Avenir LT Std 45 Book"/>
                 <w:sz w:val="20"/>
+                <w:szCs w:val="20"/>
               </w:rPr>
             </w:pPr>
           </w:p>
@@ -3333,12 +3457,14 @@
               <w:rPr>
                 <w:rFonts w:ascii="Avenir LT Std 45 Book" w:hAnsi="Avenir LT Std 45 Book"/>
                 <w:sz w:val="20"/>
-              </w:rPr>
-            </w:pPr>
-            <w:r>
-              <w:rPr>
-                <w:rFonts w:ascii="Avenir LT Std 45 Book" w:hAnsi="Avenir LT Std 45 Book"/>
-                <w:sz w:val="20"/>
+                <w:szCs w:val="20"/>
+              </w:rPr>
+            </w:pPr>
+            <w:r>
+              <w:rPr>
+                <w:rFonts w:ascii="Avenir LT Std 45 Book" w:hAnsi="Avenir LT Std 45 Book"/>
+                <w:sz w:val="20"/>
+                <w:szCs w:val="20"/>
               </w:rPr>
               <w:t>Aidan Marshall</w:t>
             </w:r>
@@ -3367,6 +3493,7 @@
               <w:rPr>
                 <w:rFonts w:ascii="Avenir LT Std 45 Book" w:hAnsi="Avenir LT Std 45 Book"/>
                 <w:sz w:val="20"/>
+                <w:szCs w:val="20"/>
               </w:rPr>
             </w:pPr>
           </w:p>
@@ -3394,6 +3521,7 @@
               <w:rPr>
                 <w:rFonts w:ascii="Avenir LT Std 45 Book" w:hAnsi="Avenir LT Std 45 Book"/>
                 <w:sz w:val="20"/>
+                <w:szCs w:val="20"/>
               </w:rPr>
             </w:pPr>
           </w:p>
@@ -3428,6 +3556,8 @@
               <w:jc w:val="right"/>
               <w:rPr>
                 <w:rFonts w:ascii="Avenir LT Std 45 Book" w:hAnsi="Avenir LT Std 45 Book"/>
+                <w:sz w:val="20"/>
+                <w:szCs w:val="20"/>
               </w:rPr>
             </w:pPr>
             <w:r>
@@ -3472,6 +3602,7 @@
               <w:rPr>
                 <w:rFonts w:ascii="Avenir LT Std 45 Book" w:hAnsi="Avenir LT Std 45 Book"/>
                 <w:sz w:val="20"/>
+                <w:szCs w:val="20"/>
               </w:rPr>
             </w:pPr>
           </w:p>
@@ -3498,12 +3629,14 @@
               <w:rPr>
                 <w:rFonts w:ascii="Avenir LT Std 45 Book" w:hAnsi="Avenir LT Std 45 Book"/>
                 <w:sz w:val="20"/>
-              </w:rPr>
-            </w:pPr>
-            <w:r>
-              <w:rPr>
-                <w:rFonts w:ascii="Avenir LT Std 45 Book" w:hAnsi="Avenir LT Std 45 Book"/>
-                <w:sz w:val="20"/>
+                <w:szCs w:val="20"/>
+              </w:rPr>
+            </w:pPr>
+            <w:r>
+              <w:rPr>
+                <w:rFonts w:ascii="Avenir LT Std 45 Book" w:hAnsi="Avenir LT Std 45 Book"/>
+                <w:sz w:val="20"/>
+                <w:szCs w:val="20"/>
               </w:rPr>
               <w:t>Aidan Marshall</w:t>
             </w:r>
@@ -3531,6 +3664,7 @@
               <w:rPr>
                 <w:rFonts w:ascii="Avenir LT Std 45 Book" w:hAnsi="Avenir LT Std 45 Book"/>
                 <w:sz w:val="20"/>
+                <w:szCs w:val="20"/>
               </w:rPr>
             </w:pPr>
           </w:p>
@@ -3558,6 +3692,7 @@
               <w:rPr>
                 <w:rFonts w:ascii="Avenir LT Std 45 Book" w:hAnsi="Avenir LT Std 45 Book"/>
                 <w:sz w:val="20"/>
+                <w:szCs w:val="20"/>
               </w:rPr>
             </w:pPr>
           </w:p>
@@ -3593,14 +3728,17 @@
               <w:jc w:val="right"/>
               <w:rPr>
                 <w:rFonts w:ascii="Avenir LT Std 45 Book" w:hAnsi="Avenir LT Std 45 Book"/>
-              </w:rPr>
-            </w:pPr>
-            <w:r>
-              <w:rPr>
-                <w:rFonts w:ascii="Avenir LT Std 45 Book" w:hAnsi="Avenir LT Std 45 Book"/>
-                <w:sz w:val="20"/>
-              </w:rPr>
-              <w:t>110</w:t>
+                <w:sz w:val="20"/>
+                <w:szCs w:val="20"/>
+              </w:rPr>
+            </w:pPr>
+            <w:r>
+              <w:rPr>
+                <w:rFonts w:ascii="Avenir LT Std 45 Book" w:hAnsi="Avenir LT Std 45 Book"/>
+                <w:sz w:val="20"/>
+                <w:szCs w:val="20"/>
+              </w:rPr>
+              <w:t>248</w:t>
             </w:r>
           </w:p>
         </w:tc>
@@ -3612,6 +3750,8 @@
         <w:pStyle w:val="Body"/>
         <w:rPr>
           <w:rFonts w:ascii="Avenir LT Std 45 Book" w:hAnsi="Avenir LT Std 45 Book"/>
+          <w:sz w:val="20"/>
+          <w:szCs w:val="20"/>
         </w:rPr>
       </w:pPr>
     </w:p>
@@ -3624,8 +3764,6 @@
           <w:lang w:eastAsia="en-GB"/>
         </w:rPr>
       </w:pPr>
-      <w:bookmarkStart w:id="4" w:name="_GoBack"/>
-      <w:bookmarkEnd w:id="4"/>
     </w:p>
     <w:sectPr>
       <w:headerReference w:type="even" r:id="rId9"/>
@@ -5980,7 +6118,7 @@
 </file>
 
 <file path=customXml/itemProps1.xml><?xml version="1.0" encoding="utf-8"?>
-<ds:datastoreItem xmlns:ds="http://schemas.openxmlformats.org/officeDocument/2006/customXml" ds:itemID="{C020F220-4A57-4158-B89C-2269285333B7}">
+<ds:datastoreItem xmlns:ds="http://schemas.openxmlformats.org/officeDocument/2006/customXml" ds:itemID="{FCF57530-4AEA-4115-8B5C-5EDDABA41B79}">
   <ds:schemaRefs>
     <ds:schemaRef ds:uri="http://schemas.openxmlformats.org/officeDocument/2006/bibliography"/>
   </ds:schemaRefs>

</xml_diff>

<commit_message>
Added all /home/ views
</commit_message>
<xml_diff>
--- a/Implementation/home - Work Log.docx
+++ b/Implementation/home - Work Log.docx
@@ -1632,8 +1632,12 @@
                 <w:rFonts w:ascii="Avenir LT Std 45 Book" w:hAnsi="Avenir LT Std 45 Book"/>
               </w:rPr>
             </w:pPr>
-            <w:bookmarkStart w:id="4" w:name="_GoBack"/>
-            <w:bookmarkEnd w:id="4"/>
+            <w:r>
+              <w:rPr>
+                <w:rFonts w:ascii="Avenir LT Std 45 Book" w:hAnsi="Avenir LT Std 45 Book"/>
+              </w:rPr>
+              <w:t>Finished all models</w:t>
+            </w:r>
           </w:p>
         </w:tc>
         <w:tc>
@@ -1694,6 +1698,14 @@
                 <w:szCs w:val="20"/>
               </w:rPr>
             </w:pPr>
+            <w:r>
+              <w:rPr>
+                <w:rFonts w:ascii="Avenir LT Std 45 Book" w:hAnsi="Avenir LT Std 45 Book"/>
+                <w:sz w:val="20"/>
+                <w:szCs w:val="20"/>
+              </w:rPr>
+              <w:t>5/4/18</w:t>
+            </w:r>
           </w:p>
         </w:tc>
         <w:tc>
@@ -1722,6 +1734,14 @@
                 <w:szCs w:val="20"/>
               </w:rPr>
             </w:pPr>
+            <w:r>
+              <w:rPr>
+                <w:rFonts w:ascii="Avenir LT Std 45 Book" w:hAnsi="Avenir LT Std 45 Book"/>
+                <w:sz w:val="20"/>
+                <w:szCs w:val="20"/>
+              </w:rPr>
+              <w:t>344</w:t>
+            </w:r>
           </w:p>
         </w:tc>
       </w:tr>
@@ -1793,6 +1813,12 @@
                 <w:rFonts w:ascii="Avenir LT Std 45 Book" w:hAnsi="Avenir LT Std 45 Book"/>
               </w:rPr>
             </w:pPr>
+            <w:r>
+              <w:rPr>
+                <w:rFonts w:ascii="Avenir LT Std 45 Book" w:hAnsi="Avenir LT Std 45 Book"/>
+              </w:rPr>
+              <w:t>Migrated them to the database</w:t>
+            </w:r>
           </w:p>
         </w:tc>
         <w:tc>
@@ -1853,6 +1879,14 @@
                 <w:szCs w:val="20"/>
               </w:rPr>
             </w:pPr>
+            <w:r>
+              <w:rPr>
+                <w:rFonts w:ascii="Avenir LT Std 45 Book" w:hAnsi="Avenir LT Std 45 Book"/>
+                <w:sz w:val="20"/>
+                <w:szCs w:val="20"/>
+              </w:rPr>
+              <w:t>5/4/18</w:t>
+            </w:r>
           </w:p>
         </w:tc>
         <w:tc>
@@ -1881,6 +1915,14 @@
                 <w:szCs w:val="20"/>
               </w:rPr>
             </w:pPr>
+            <w:r>
+              <w:rPr>
+                <w:rFonts w:ascii="Avenir LT Std 45 Book" w:hAnsi="Avenir LT Std 45 Book"/>
+                <w:sz w:val="20"/>
+                <w:szCs w:val="20"/>
+              </w:rPr>
+              <w:t>14</w:t>
+            </w:r>
           </w:p>
         </w:tc>
       </w:tr>
@@ -3738,8 +3780,10 @@
                 <w:sz w:val="20"/>
                 <w:szCs w:val="20"/>
               </w:rPr>
-              <w:t>248</w:t>
-            </w:r>
+              <w:t>606</w:t>
+            </w:r>
+            <w:bookmarkStart w:id="4" w:name="_GoBack"/>
+            <w:bookmarkEnd w:id="4"/>
           </w:p>
         </w:tc>
       </w:tr>
@@ -6118,7 +6162,7 @@
 </file>
 
 <file path=customXml/itemProps1.xml><?xml version="1.0" encoding="utf-8"?>
-<ds:datastoreItem xmlns:ds="http://schemas.openxmlformats.org/officeDocument/2006/customXml" ds:itemID="{FCF57530-4AEA-4115-8B5C-5EDDABA41B79}">
+<ds:datastoreItem xmlns:ds="http://schemas.openxmlformats.org/officeDocument/2006/customXml" ds:itemID="{ECDC2BD8-3CFE-4700-80C5-F9EBB1016E45}">
   <ds:schemaRefs>
     <ds:schemaRef ds:uri="http://schemas.openxmlformats.org/officeDocument/2006/bibliography"/>
   </ds:schemaRefs>

</xml_diff>

<commit_message>
Updated the work logs
</commit_message>
<xml_diff>
--- a/Implementation/home - Work Log.docx
+++ b/Implementation/home - Work Log.docx
@@ -1994,6 +1994,12 @@
                 <w:rFonts w:ascii="Avenir LT Std 45 Book" w:hAnsi="Avenir LT Std 45 Book"/>
               </w:rPr>
             </w:pPr>
+            <w:r>
+              <w:rPr>
+                <w:rFonts w:ascii="Avenir LT Std 45 Book" w:hAnsi="Avenir LT Std 45 Book"/>
+              </w:rPr>
+              <w:t>Started the home page</w:t>
+            </w:r>
           </w:p>
         </w:tc>
         <w:tc>
@@ -2054,6 +2060,14 @@
                 <w:szCs w:val="20"/>
               </w:rPr>
             </w:pPr>
+            <w:r>
+              <w:rPr>
+                <w:rFonts w:ascii="Avenir LT Std 45 Book" w:hAnsi="Avenir LT Std 45 Book"/>
+                <w:sz w:val="20"/>
+                <w:szCs w:val="20"/>
+              </w:rPr>
+              <w:t>7/4/18</w:t>
+            </w:r>
           </w:p>
         </w:tc>
         <w:tc>
@@ -2082,6 +2096,14 @@
                 <w:szCs w:val="20"/>
               </w:rPr>
             </w:pPr>
+            <w:r>
+              <w:rPr>
+                <w:rFonts w:ascii="Avenir LT Std 45 Book" w:hAnsi="Avenir LT Std 45 Book"/>
+                <w:sz w:val="20"/>
+                <w:szCs w:val="20"/>
+              </w:rPr>
+              <w:t>307</w:t>
+            </w:r>
           </w:p>
         </w:tc>
       </w:tr>
@@ -2153,6 +2175,12 @@
                 <w:rFonts w:ascii="Avenir LT Std 45 Book" w:hAnsi="Avenir LT Std 45 Book"/>
               </w:rPr>
             </w:pPr>
+            <w:r>
+              <w:rPr>
+                <w:rFonts w:ascii="Avenir LT Std 45 Book" w:hAnsi="Avenir LT Std 45 Book"/>
+              </w:rPr>
+              <w:t>Finished the home page</w:t>
+            </w:r>
           </w:p>
         </w:tc>
         <w:tc>
@@ -2213,6 +2241,14 @@
                 <w:szCs w:val="20"/>
               </w:rPr>
             </w:pPr>
+            <w:r>
+              <w:rPr>
+                <w:rFonts w:ascii="Avenir LT Std 45 Book" w:hAnsi="Avenir LT Std 45 Book"/>
+                <w:sz w:val="20"/>
+                <w:szCs w:val="20"/>
+              </w:rPr>
+              <w:t>9/4/18</w:t>
+            </w:r>
           </w:p>
         </w:tc>
         <w:tc>
@@ -2241,6 +2277,14 @@
                 <w:szCs w:val="20"/>
               </w:rPr>
             </w:pPr>
+            <w:r>
+              <w:rPr>
+                <w:rFonts w:ascii="Avenir LT Std 45 Book" w:hAnsi="Avenir LT Std 45 Book"/>
+                <w:sz w:val="20"/>
+                <w:szCs w:val="20"/>
+              </w:rPr>
+              <w:t>376</w:t>
+            </w:r>
           </w:p>
         </w:tc>
       </w:tr>
@@ -3780,7 +3824,7 @@
                 <w:sz w:val="20"/>
                 <w:szCs w:val="20"/>
               </w:rPr>
-              <w:t>606</w:t>
+              <w:t>1289</w:t>
             </w:r>
             <w:bookmarkStart w:id="4" w:name="_GoBack"/>
             <w:bookmarkEnd w:id="4"/>
@@ -6162,7 +6206,7 @@
 </file>
 
 <file path=customXml/itemProps1.xml><?xml version="1.0" encoding="utf-8"?>
-<ds:datastoreItem xmlns:ds="http://schemas.openxmlformats.org/officeDocument/2006/customXml" ds:itemID="{ECDC2BD8-3CFE-4700-80C5-F9EBB1016E45}">
+<ds:datastoreItem xmlns:ds="http://schemas.openxmlformats.org/officeDocument/2006/customXml" ds:itemID="{1265BF44-572E-4561-B913-D1CE247F48D7}">
   <ds:schemaRefs>
     <ds:schemaRef ds:uri="http://schemas.openxmlformats.org/officeDocument/2006/bibliography"/>
   </ds:schemaRefs>

</xml_diff>

<commit_message>
Added the legal pdfs
</commit_message>
<xml_diff>
--- a/Implementation/home - Work Log.docx
+++ b/Implementation/home - Work Log.docx
@@ -2356,6 +2356,12 @@
                 <w:rFonts w:ascii="Avenir LT Std 45 Book" w:hAnsi="Avenir LT Std 45 Book"/>
               </w:rPr>
             </w:pPr>
+            <w:r>
+              <w:rPr>
+                <w:rFonts w:ascii="Avenir LT Std 45 Book" w:hAnsi="Avenir LT Std 45 Book"/>
+              </w:rPr>
+              <w:t>Redesigned the _Layout page</w:t>
+            </w:r>
           </w:p>
         </w:tc>
         <w:tc>
@@ -2416,6 +2422,14 @@
                 <w:szCs w:val="20"/>
               </w:rPr>
             </w:pPr>
+            <w:r>
+              <w:rPr>
+                <w:rFonts w:ascii="Avenir LT Std 45 Book" w:hAnsi="Avenir LT Std 45 Book"/>
+                <w:sz w:val="20"/>
+                <w:szCs w:val="20"/>
+              </w:rPr>
+              <w:t>15/4/18</w:t>
+            </w:r>
           </w:p>
         </w:tc>
         <w:tc>
@@ -2444,6 +2458,14 @@
                 <w:szCs w:val="20"/>
               </w:rPr>
             </w:pPr>
+            <w:r>
+              <w:rPr>
+                <w:rFonts w:ascii="Avenir LT Std 45 Book" w:hAnsi="Avenir LT Std 45 Book"/>
+                <w:sz w:val="20"/>
+                <w:szCs w:val="20"/>
+              </w:rPr>
+              <w:t>44</w:t>
+            </w:r>
           </w:p>
         </w:tc>
       </w:tr>
@@ -3824,7 +3846,7 @@
                 <w:sz w:val="20"/>
                 <w:szCs w:val="20"/>
               </w:rPr>
-              <w:t>1289</w:t>
+              <w:t>1343</w:t>
             </w:r>
             <w:bookmarkStart w:id="4" w:name="_GoBack"/>
             <w:bookmarkEnd w:id="4"/>
@@ -6206,7 +6228,7 @@
 </file>
 
 <file path=customXml/itemProps1.xml><?xml version="1.0" encoding="utf-8"?>
-<ds:datastoreItem xmlns:ds="http://schemas.openxmlformats.org/officeDocument/2006/customXml" ds:itemID="{1265BF44-572E-4561-B913-D1CE247F48D7}">
+<ds:datastoreItem xmlns:ds="http://schemas.openxmlformats.org/officeDocument/2006/customXml" ds:itemID="{620196A9-5E92-462E-B477-48D54BA65C48}">
   <ds:schemaRefs>
     <ds:schemaRef ds:uri="http://schemas.openxmlformats.org/officeDocument/2006/bibliography"/>
   </ds:schemaRefs>

</xml_diff>

<commit_message>
Updated home work log
</commit_message>
<xml_diff>
--- a/Implementation/home - Work Log.docx
+++ b/Implementation/home - Work Log.docx
@@ -3098,6 +3098,14 @@
                 <w:szCs w:val="20"/>
               </w:rPr>
             </w:pPr>
+            <w:r>
+              <w:rPr>
+                <w:rFonts w:ascii="Avenir LT Std 45 Book" w:hAnsi="Avenir LT Std 45 Book"/>
+                <w:sz w:val="20"/>
+                <w:szCs w:val="20"/>
+              </w:rPr>
+              <w:t>Met with Graham and agreed on input checkers</w:t>
+            </w:r>
           </w:p>
         </w:tc>
         <w:tc>
@@ -3131,7 +3139,15 @@
                 <w:sz w:val="20"/>
                 <w:szCs w:val="20"/>
               </w:rPr>
-              <w:t>Aidan Marshall</w:t>
+              <w:t>Aidan</w:t>
+            </w:r>
+            <w:r>
+              <w:rPr>
+                <w:rFonts w:ascii="Avenir LT Std 45 Book" w:hAnsi="Avenir LT Std 45 Book"/>
+                <w:sz w:val="20"/>
+                <w:szCs w:val="20"/>
+              </w:rPr>
+              <w:t>, Graham</w:t>
             </w:r>
           </w:p>
         </w:tc>
@@ -3161,6 +3177,14 @@
                 <w:szCs w:val="20"/>
               </w:rPr>
             </w:pPr>
+            <w:r>
+              <w:rPr>
+                <w:rFonts w:ascii="Avenir LT Std 45 Book" w:hAnsi="Avenir LT Std 45 Book"/>
+                <w:sz w:val="20"/>
+                <w:szCs w:val="20"/>
+              </w:rPr>
+              <w:t>30/4/18</w:t>
+            </w:r>
           </w:p>
         </w:tc>
         <w:tc>
@@ -3189,6 +3213,14 @@
                 <w:szCs w:val="20"/>
               </w:rPr>
             </w:pPr>
+            <w:r>
+              <w:rPr>
+                <w:rFonts w:ascii="Avenir LT Std 45 Book" w:hAnsi="Avenir LT Std 45 Book"/>
+                <w:sz w:val="20"/>
+                <w:szCs w:val="20"/>
+              </w:rPr>
+              <w:t>5</w:t>
+            </w:r>
           </w:p>
         </w:tc>
       </w:tr>
@@ -3882,8 +3914,18 @@
                 <w:sz w:val="20"/>
                 <w:szCs w:val="20"/>
               </w:rPr>
-              <w:t>1386</w:t>
-            </w:r>
+              <w:t>13</w:t>
+            </w:r>
+            <w:r>
+              <w:rPr>
+                <w:rFonts w:ascii="Avenir LT Std 45 Book" w:hAnsi="Avenir LT Std 45 Book"/>
+                <w:sz w:val="20"/>
+                <w:szCs w:val="20"/>
+              </w:rPr>
+              <w:t>91</w:t>
+            </w:r>
+            <w:bookmarkStart w:id="4" w:name="_GoBack"/>
+            <w:bookmarkEnd w:id="4"/>
           </w:p>
         </w:tc>
       </w:tr>
@@ -3908,8 +3950,6 @@
           <w:lang w:eastAsia="en-GB"/>
         </w:rPr>
       </w:pPr>
-      <w:bookmarkStart w:id="4" w:name="_GoBack"/>
-      <w:bookmarkEnd w:id="4"/>
     </w:p>
     <w:sectPr>
       <w:headerReference w:type="even" r:id="rId9"/>
@@ -6264,7 +6304,7 @@
 </file>
 
 <file path=customXml/itemProps1.xml><?xml version="1.0" encoding="utf-8"?>
-<ds:datastoreItem xmlns:ds="http://schemas.openxmlformats.org/officeDocument/2006/customXml" ds:itemID="{2112E0BF-CB7F-463B-9593-5B199707CB41}">
+<ds:datastoreItem xmlns:ds="http://schemas.openxmlformats.org/officeDocument/2006/customXml" ds:itemID="{E70675B5-7856-49F4-B554-9361FA805D8F}">
   <ds:schemaRefs>
     <ds:schemaRef ds:uri="http://schemas.openxmlformats.org/officeDocument/2006/bibliography"/>
   </ds:schemaRefs>

</xml_diff>